<commit_message>
Added: Test cases for white box testing (unit testing).
</commit_message>
<xml_diff>
--- a/CP Project/Analysis/Analysis_CP_AmulyaShrestha_00174311/Analysis_CP_AmulyaShrestha_00174311.docx
+++ b/CP Project/Analysis/Analysis_CP_AmulyaShrestha_00174311/Analysis_CP_AmulyaShrestha_00174311.docx
@@ -4586,21 +4586,13 @@
               <w:t xml:space="preserve">The </w:t>
             </w:r>
             <w:r>
-              <w:t xml:space="preserve">once deployed and received should have strong </w:t>
-            </w:r>
-            <w:proofErr w:type="gramStart"/>
-            <w:r>
-              <w:t xml:space="preserve">received </w:t>
+              <w:t xml:space="preserve">once deployed and received should have strong received </w:t>
             </w:r>
             <w:r>
               <w:t xml:space="preserve"> </w:t>
             </w:r>
             <w:r>
-              <w:t>set</w:t>
-            </w:r>
-            <w:proofErr w:type="gramEnd"/>
-            <w:r>
-              <w:t>.</w:t>
+              <w:t>set.</w:t>
             </w:r>
           </w:p>
         </w:tc>
@@ -7757,22 +7749,7 @@
               <w:cnfStyle w:val="000000100000" w:firstRow="0" w:lastRow="0" w:firstColumn="0" w:lastColumn="0" w:oddVBand="0" w:evenVBand="0" w:oddHBand="1" w:evenHBand="0" w:firstRowFirstColumn="0" w:firstRowLastColumn="0" w:lastRowFirstColumn="0" w:lastRowLastColumn="0"/>
             </w:pPr>
             <w:r>
-              <w:t>Admin</w:t>
-            </w:r>
-            <w:r>
-              <w:t xml:space="preserve"> should be able to</w:t>
-            </w:r>
-            <w:r>
-              <w:t xml:space="preserve"> view</w:t>
-            </w:r>
-            <w:r>
-              <w:t xml:space="preserve"> request</w:t>
-            </w:r>
-            <w:r>
-              <w:t>ed</w:t>
-            </w:r>
-            <w:r>
-              <w:t xml:space="preserve"> course</w:t>
+              <w:t>Admin should be able to view requested course</w:t>
             </w:r>
           </w:p>
         </w:tc>
@@ -7855,13 +7832,7 @@
               <w:cnfStyle w:val="000000000000" w:firstRow="0" w:lastRow="0" w:firstColumn="0" w:lastColumn="0" w:oddVBand="0" w:evenVBand="0" w:oddHBand="0" w:evenHBand="0" w:firstRowFirstColumn="0" w:firstRowLastColumn="0" w:lastRowFirstColumn="0" w:lastRowLastColumn="0"/>
             </w:pPr>
             <w:r>
-              <w:t xml:space="preserve">Admin should be able to </w:t>
-            </w:r>
-            <w:r>
-              <w:t>delete</w:t>
-            </w:r>
-            <w:r>
-              <w:t xml:space="preserve"> requested course</w:t>
+              <w:t>Admin should be able to delete requested course</w:t>
             </w:r>
           </w:p>
         </w:tc>
@@ -8056,12 +8027,34 @@
               <w:spacing w:line="360" w:lineRule="auto"/>
               <w:jc w:val="center"/>
               <w:cnfStyle w:val="000000000000" w:firstRow="0" w:lastRow="0" w:firstColumn="0" w:lastColumn="0" w:oddVBand="0" w:evenVBand="0" w:oddHBand="0" w:evenHBand="0" w:firstRowFirstColumn="0" w:firstRowLastColumn="0" w:lastRowFirstColumn="0" w:lastRowLastColumn="0"/>
-            </w:pPr>
-            <w:r>
-              <w:rPr>
-                <w:rFonts w:ascii="Arial" w:hAnsi="Arial" w:cs="Arial"/>
-              </w:rPr>
-              <w:t>Java Servlet (Back-end)</w:t>
+              <w:rPr>
+                <w:rFonts w:ascii="Arial" w:hAnsi="Arial" w:cs="Arial"/>
+              </w:rPr>
+            </w:pPr>
+            <w:r>
+              <w:rPr>
+                <w:rFonts w:ascii="Arial" w:hAnsi="Arial" w:cs="Arial"/>
+              </w:rPr>
+              <w:t>Angular (Front-end)</w:t>
+            </w:r>
+          </w:p>
+          <w:p>
+            <w:pPr>
+              <w:spacing w:line="360" w:lineRule="auto"/>
+              <w:jc w:val="center"/>
+              <w:cnfStyle w:val="000000000000" w:firstRow="0" w:lastRow="0" w:firstColumn="0" w:lastColumn="0" w:oddVBand="0" w:evenVBand="0" w:oddHBand="0" w:evenHBand="0" w:firstRowFirstColumn="0" w:firstRowLastColumn="0" w:lastRowFirstColumn="0" w:lastRowLastColumn="0"/>
+            </w:pPr>
+            <w:r>
+              <w:rPr>
+                <w:rFonts w:ascii="Arial" w:hAnsi="Arial" w:cs="Arial"/>
+              </w:rPr>
+              <w:t>Firebase</w:t>
+            </w:r>
+            <w:r>
+              <w:rPr>
+                <w:rFonts w:ascii="Arial" w:hAnsi="Arial" w:cs="Arial"/>
+              </w:rPr>
+              <w:t xml:space="preserve"> (Back-end)</w:t>
             </w:r>
           </w:p>
         </w:tc>
@@ -8207,8 +8200,10 @@
               <w:rPr>
                 <w:rFonts w:ascii="Arial" w:hAnsi="Arial" w:cs="Arial"/>
               </w:rPr>
-              <w:t>XAMPP</w:t>
-            </w:r>
+              <w:t>Firebase server</w:t>
+            </w:r>
+            <w:bookmarkStart w:id="0" w:name="_GoBack"/>
+            <w:bookmarkEnd w:id="0"/>
           </w:p>
         </w:tc>
       </w:tr>
@@ -8351,14 +8346,27 @@
       <w:r>
         <w:t xml:space="preserve">Figure </w:t>
       </w:r>
-      <w:fldSimple w:instr=" SEQ Figure \* ARABIC ">
-        <w:r>
-          <w:rPr>
-            <w:noProof/>
-          </w:rPr>
-          <w:t>1</w:t>
-        </w:r>
-      </w:fldSimple>
+      <w:r>
+        <w:fldChar w:fldCharType="begin"/>
+      </w:r>
+      <w:r>
+        <w:instrText xml:space="preserve"> SEQ Figure \* ARABIC </w:instrText>
+      </w:r>
+      <w:r>
+        <w:fldChar w:fldCharType="separate"/>
+      </w:r>
+      <w:r>
+        <w:rPr>
+          <w:noProof/>
+        </w:rPr>
+        <w:t>1</w:t>
+      </w:r>
+      <w:r>
+        <w:rPr>
+          <w:noProof/>
+        </w:rPr>
+        <w:fldChar w:fldCharType="end"/>
+      </w:r>
       <w:r>
         <w:t>: Login and registration</w:t>
       </w:r>
@@ -8486,14 +8494,27 @@
       <w:r>
         <w:t xml:space="preserve">Figure </w:t>
       </w:r>
-      <w:fldSimple w:instr=" SEQ Figure \* ARABIC ">
-        <w:r>
-          <w:rPr>
-            <w:noProof/>
-          </w:rPr>
-          <w:t>2</w:t>
-        </w:r>
-      </w:fldSimple>
+      <w:r>
+        <w:fldChar w:fldCharType="begin"/>
+      </w:r>
+      <w:r>
+        <w:instrText xml:space="preserve"> SEQ Figure \* ARABIC </w:instrText>
+      </w:r>
+      <w:r>
+        <w:fldChar w:fldCharType="separate"/>
+      </w:r>
+      <w:r>
+        <w:rPr>
+          <w:noProof/>
+        </w:rPr>
+        <w:t>2</w:t>
+      </w:r>
+      <w:r>
+        <w:rPr>
+          <w:noProof/>
+        </w:rPr>
+        <w:fldChar w:fldCharType="end"/>
+      </w:r>
       <w:r>
         <w:t>: Learner Profile</w:t>
       </w:r>
@@ -8621,14 +8642,27 @@
       <w:r>
         <w:t xml:space="preserve">Figure </w:t>
       </w:r>
-      <w:fldSimple w:instr=" SEQ Figure \* ARABIC ">
-        <w:r>
-          <w:rPr>
-            <w:noProof/>
-          </w:rPr>
-          <w:t>3</w:t>
-        </w:r>
-      </w:fldSimple>
+      <w:r>
+        <w:fldChar w:fldCharType="begin"/>
+      </w:r>
+      <w:r>
+        <w:instrText xml:space="preserve"> SEQ Figure \* ARABIC </w:instrText>
+      </w:r>
+      <w:r>
+        <w:fldChar w:fldCharType="separate"/>
+      </w:r>
+      <w:r>
+        <w:rPr>
+          <w:noProof/>
+        </w:rPr>
+        <w:t>3</w:t>
+      </w:r>
+      <w:r>
+        <w:rPr>
+          <w:noProof/>
+        </w:rPr>
+        <w:fldChar w:fldCharType="end"/>
+      </w:r>
       <w:r>
         <w:t xml:space="preserve">: Course </w:t>
       </w:r>
@@ -8762,14 +8796,27 @@
       <w:r>
         <w:t xml:space="preserve">Figure </w:t>
       </w:r>
-      <w:fldSimple w:instr=" SEQ Figure \* ARABIC ">
-        <w:r>
-          <w:rPr>
-            <w:noProof/>
-          </w:rPr>
-          <w:t>4</w:t>
-        </w:r>
-      </w:fldSimple>
+      <w:r>
+        <w:fldChar w:fldCharType="begin"/>
+      </w:r>
+      <w:r>
+        <w:instrText xml:space="preserve"> SEQ Figure \* ARABIC </w:instrText>
+      </w:r>
+      <w:r>
+        <w:fldChar w:fldCharType="separate"/>
+      </w:r>
+      <w:r>
+        <w:rPr>
+          <w:noProof/>
+        </w:rPr>
+        <w:t>4</w:t>
+      </w:r>
+      <w:r>
+        <w:rPr>
+          <w:noProof/>
+        </w:rPr>
+        <w:fldChar w:fldCharType="end"/>
+      </w:r>
       <w:r>
         <w:t>: Course – Learner</w:t>
       </w:r>
@@ -9170,14 +9217,27 @@
       <w:r>
         <w:t xml:space="preserve">Figure </w:t>
       </w:r>
-      <w:fldSimple w:instr=" SEQ Figure \* ARABIC ">
-        <w:r>
-          <w:rPr>
-            <w:noProof/>
-          </w:rPr>
-          <w:t>5</w:t>
-        </w:r>
-      </w:fldSimple>
+      <w:r>
+        <w:fldChar w:fldCharType="begin"/>
+      </w:r>
+      <w:r>
+        <w:instrText xml:space="preserve"> SEQ Figure \* ARABIC </w:instrText>
+      </w:r>
+      <w:r>
+        <w:fldChar w:fldCharType="separate"/>
+      </w:r>
+      <w:r>
+        <w:rPr>
+          <w:noProof/>
+        </w:rPr>
+        <w:t>5</w:t>
+      </w:r>
+      <w:r>
+        <w:rPr>
+          <w:noProof/>
+        </w:rPr>
+        <w:fldChar w:fldCharType="end"/>
+      </w:r>
       <w:r>
         <w:t>: Blog use case</w:t>
       </w:r>
@@ -9528,14 +9588,27 @@
       <w:r>
         <w:t xml:space="preserve">Figure </w:t>
       </w:r>
-      <w:fldSimple w:instr=" SEQ Figure \* ARABIC ">
-        <w:r>
-          <w:rPr>
-            <w:noProof/>
-          </w:rPr>
-          <w:t>6</w:t>
-        </w:r>
-      </w:fldSimple>
+      <w:r>
+        <w:fldChar w:fldCharType="begin"/>
+      </w:r>
+      <w:r>
+        <w:instrText xml:space="preserve"> SEQ Figure \* ARABIC </w:instrText>
+      </w:r>
+      <w:r>
+        <w:fldChar w:fldCharType="separate"/>
+      </w:r>
+      <w:r>
+        <w:rPr>
+          <w:noProof/>
+        </w:rPr>
+        <w:t>6</w:t>
+      </w:r>
+      <w:r>
+        <w:rPr>
+          <w:noProof/>
+        </w:rPr>
+        <w:fldChar w:fldCharType="end"/>
+      </w:r>
       <w:r>
         <w:t>: Issues and Feedbacks</w:t>
       </w:r>
@@ -9968,21 +10041,7 @@
         <w:rPr>
           <w:rFonts w:ascii="Arial" w:hAnsi="Arial" w:cs="Arial"/>
         </w:rPr>
-        <w:t xml:space="preserve"> where the user is asked to provide their name, email, </w:t>
-      </w:r>
-      <w:proofErr w:type="spellStart"/>
-      <w:r>
-        <w:rPr>
-          <w:rFonts w:ascii="Arial" w:hAnsi="Arial" w:cs="Arial"/>
-        </w:rPr>
-        <w:t>DoB</w:t>
-      </w:r>
-      <w:proofErr w:type="spellEnd"/>
-      <w:r>
-        <w:rPr>
-          <w:rFonts w:ascii="Arial" w:hAnsi="Arial" w:cs="Arial"/>
-        </w:rPr>
-        <w:t>, username and a password</w:t>
+        <w:t xml:space="preserve"> where the user is asked to provide their name, email, DoB, username and a password</w:t>
       </w:r>
       <w:r>
         <w:rPr>
@@ -10522,21 +10581,7 @@
         <w:rPr>
           <w:rFonts w:ascii="Arial" w:hAnsi="Arial" w:cs="Arial"/>
         </w:rPr>
-        <w:t xml:space="preserve">, updated blog, User name, User </w:t>
-      </w:r>
-      <w:proofErr w:type="spellStart"/>
-      <w:r>
-        <w:rPr>
-          <w:rFonts w:ascii="Arial" w:hAnsi="Arial" w:cs="Arial"/>
-        </w:rPr>
-        <w:t>DoB</w:t>
-      </w:r>
-      <w:proofErr w:type="spellEnd"/>
-      <w:r>
-        <w:rPr>
-          <w:rFonts w:ascii="Arial" w:hAnsi="Arial" w:cs="Arial"/>
-        </w:rPr>
-        <w:t>, User email, User Password.</w:t>
+        <w:t>, updated blog, User name, User DoB, User email, User Password.</w:t>
       </w:r>
     </w:p>
     <w:p>
@@ -10675,21 +10720,7 @@
               <w:rPr>
                 <w:rFonts w:ascii="Arial" w:hAnsi="Arial" w:cs="Arial"/>
               </w:rPr>
-              <w:t xml:space="preserve">User </w:t>
-            </w:r>
-            <w:proofErr w:type="spellStart"/>
-            <w:r>
-              <w:rPr>
-                <w:rFonts w:ascii="Arial" w:hAnsi="Arial" w:cs="Arial"/>
-              </w:rPr>
-              <w:t>DoB</w:t>
-            </w:r>
-            <w:proofErr w:type="spellEnd"/>
-            <w:r>
-              <w:rPr>
-                <w:rFonts w:ascii="Arial" w:hAnsi="Arial" w:cs="Arial"/>
-              </w:rPr>
-              <w:t>,</w:t>
+              <w:t>User DoB,</w:t>
             </w:r>
           </w:p>
         </w:tc>
@@ -11251,8 +11282,6 @@
           </wp:inline>
         </w:drawing>
       </w:r>
-      <w:bookmarkStart w:id="0" w:name="_GoBack"/>
-      <w:bookmarkEnd w:id="0"/>
     </w:p>
     <w:p>
       <w:pPr>
@@ -11263,14 +11292,27 @@
       <w:r>
         <w:t xml:space="preserve">Figure </w:t>
       </w:r>
-      <w:fldSimple w:instr=" SEQ Figure \* ARABIC ">
-        <w:r>
-          <w:rPr>
-            <w:noProof/>
-          </w:rPr>
-          <w:t>7</w:t>
-        </w:r>
-      </w:fldSimple>
+      <w:r>
+        <w:fldChar w:fldCharType="begin"/>
+      </w:r>
+      <w:r>
+        <w:instrText xml:space="preserve"> SEQ Figure \* ARABIC </w:instrText>
+      </w:r>
+      <w:r>
+        <w:fldChar w:fldCharType="separate"/>
+      </w:r>
+      <w:r>
+        <w:rPr>
+          <w:noProof/>
+        </w:rPr>
+        <w:t>7</w:t>
+      </w:r>
+      <w:r>
+        <w:rPr>
+          <w:noProof/>
+        </w:rPr>
+        <w:fldChar w:fldCharType="end"/>
+      </w:r>
       <w:r>
         <w:t>: Initial Class diagram</w:t>
       </w:r>
@@ -14251,7 +14293,7 @@
 </file>
 
 <file path=customXml/itemProps1.xml><?xml version="1.0" encoding="utf-8"?>
-<ds:datastoreItem xmlns:ds="http://schemas.openxmlformats.org/officeDocument/2006/customXml" ds:itemID="{08C3071C-5255-40C2-9EFC-3CABA1DD07CF}">
+<ds:datastoreItem xmlns:ds="http://schemas.openxmlformats.org/officeDocument/2006/customXml" ds:itemID="{A5079D47-6EC6-4062-89CD-D6931DD9DC5E}">
   <ds:schemaRefs>
     <ds:schemaRef ds:uri="http://schemas.openxmlformats.org/officeDocument/2006/bibliography"/>
   </ds:schemaRefs>

</xml_diff>